<commit_message>
Did ddn practice #3
</commit_message>
<xml_diff>
--- a/DDN/kirdin_practice2.docx
+++ b/DDN/kirdin_practice2.docx
@@ -10,7 +10,15 @@
         <w:t>Practice №</w:t>
       </w:r>
       <w:r>
-        <w:t xml:space="preserve">1. </w:t>
+        <w:rPr>
+          <w:lang w:val="ru-RU"/>
+        </w:rPr>
+        <w:t>2</w:t>
+      </w:r>
+      <w:bookmarkStart w:id="0" w:name="_GoBack"/>
+      <w:bookmarkEnd w:id="0"/>
+      <w:r>
+        <w:t xml:space="preserve">. </w:t>
       </w:r>
       <w:r>
         <w:t>Workshop on Apache Flume</w:t>
@@ -1665,7 +1673,6 @@
         <w:rPr>
           <w:rFonts w:cs="Times New Roman"/>
           <w:noProof/>
-          <w:lang w:val="ru-RU"/>
         </w:rPr>
       </w:pPr>
       <w:r>
@@ -1852,8 +1859,6 @@
           <w:lang w:val="en-GB"/>
         </w:rPr>
       </w:pPr>
-      <w:bookmarkStart w:id="0" w:name="_GoBack"/>
-      <w:bookmarkEnd w:id="0"/>
       <w:r>
         <w:rPr>
           <w:rFonts w:cs="Times New Roman"/>
@@ -2478,6 +2483,7 @@
   <w:style w:type="character" w:default="1" w:styleId="DefaultParagraphFont">
     <w:name w:val="Default Paragraph Font"/>
     <w:uiPriority w:val="1"/>
+    <w:semiHidden/>
     <w:unhideWhenUsed/>
   </w:style>
   <w:style w:type="table" w:default="1" w:styleId="TableNormal">
@@ -2866,7 +2872,7 @@
 </file>
 
 <file path=customXml/itemProps1.xml><?xml version="1.0" encoding="utf-8"?>
-<ds:datastoreItem xmlns:ds="http://schemas.openxmlformats.org/officeDocument/2006/customXml" ds:itemID="{3E0B704A-99CE-4FFD-AFDA-2610A621CC34}">
+<ds:datastoreItem xmlns:ds="http://schemas.openxmlformats.org/officeDocument/2006/customXml" ds:itemID="{F637850C-ED68-4B27-8C7F-57D54B78D68F}">
   <ds:schemaRefs>
     <ds:schemaRef ds:uri="http://schemas.openxmlformats.org/officeDocument/2006/bibliography"/>
   </ds:schemaRefs>

</xml_diff>